<commit_message>
Reworded some of the first few sections, still need to do more proof-reading
</commit_message>
<xml_diff>
--- a/WrittenSections.docx
+++ b/WrittenSections.docx
@@ -24,7 +24,7 @@
     </w:p>
     <w:p>
       <w:r>
-        <w:t xml:space="preserve">Computer algorithms are the basis for how computers how to solve problems. Algorithms describe the series of steps a program must take to complete a certain task. This includes checking conditions and performing </w:t>
+        <w:t xml:space="preserve">Computer algorithms are the basis for how computers solve problems. Algorithms describe the series of steps a program must take to complete a certain task. This includes checking conditions and performing </w:t>
       </w:r>
       <w:r>
         <w:t xml:space="preserve">actions </w:t>
@@ -51,37 +51,37 @@
         <w:t xml:space="preserve">can be extremely valuable. </w:t>
       </w:r>
       <w:r>
-        <w:t xml:space="preserve">Visualization </w:t>
-      </w:r>
-      <w:r>
-        <w:t>can</w:t>
-      </w:r>
-      <w:r>
-        <w:t xml:space="preserve"> explain an </w:t>
-      </w:r>
-      <w:r>
-        <w:t>algorithm</w:t>
-      </w:r>
-      <w:r>
-        <w:t xml:space="preserve">’s behavior </w:t>
-      </w:r>
-      <w:r>
-        <w:t>when given a specific input</w:t>
-      </w:r>
-      <w:r>
-        <w:t xml:space="preserve"> and show the algorithm’s efficiency</w:t>
-      </w:r>
-      <w:r>
-        <w:t xml:space="preserve">. </w:t>
-      </w:r>
-      <w:r>
-        <w:t xml:space="preserve">Having the ability to automate the visualization process </w:t>
-      </w:r>
-      <w:r>
-        <w:t xml:space="preserve">can be extremely useful in algorithm development by </w:t>
-      </w:r>
-      <w:r>
-        <w:t>showing designers ways in which algorithms could be changed to increase efficiency.</w:t>
+        <w:t xml:space="preserve">Automation of the </w:t>
+      </w:r>
+      <w:r>
+        <w:t xml:space="preserve">visualization process </w:t>
+      </w:r>
+      <w:r>
+        <w:t>can be</w:t>
+      </w:r>
+      <w:r>
+        <w:t xml:space="preserve"> even more</w:t>
+      </w:r>
+      <w:r>
+        <w:t xml:space="preserve"> </w:t>
+      </w:r>
+      <w:r>
+        <w:t xml:space="preserve">useful in development, </w:t>
+      </w:r>
+      <w:r>
+        <w:t xml:space="preserve">quickly </w:t>
+      </w:r>
+      <w:r>
+        <w:t xml:space="preserve">showing </w:t>
+      </w:r>
+      <w:r>
+        <w:t>ways in which algorithms could be</w:t>
+      </w:r>
+      <w:r>
+        <w:t xml:space="preserve"> improved</w:t>
+      </w:r>
+      <w:r>
+        <w:t xml:space="preserve"> to increase efficiency.</w:t>
       </w:r>
     </w:p>
     <w:p/>
@@ -95,27 +95,109 @@
     </w:p>
     <w:p>
       <w:r>
-        <w:t>One of the most studied problems in computer science is sorting.</w:t>
-      </w:r>
-      <w:r>
-        <w:t xml:space="preserve"> There are many different types of sorting algorithms that have been developed and each has its advantages and disadvantages.</w:t>
-      </w:r>
-      <w:r>
-        <w:t xml:space="preserve"> Bubble Sort is one of the most basic</w:t>
+        <w:t>Sorting is a heavily studied topic in computer science</w:t>
+      </w:r>
+      <w:r>
+        <w:t>.</w:t>
+      </w:r>
+      <w:r>
+        <w:t xml:space="preserve"> </w:t>
+      </w:r>
+      <w:r>
+        <w:t>M</w:t>
+      </w:r>
+      <w:r>
+        <w:t>any types of sorting algorithms have been developed and each has its advantages and disadvantages.</w:t>
+      </w:r>
+      <w:r>
+        <w:t xml:space="preserve"> </w:t>
+      </w:r>
+      <w:r>
+        <w:t>\</w:t>
+      </w:r>
+      <w:proofErr w:type="spellStart"/>
+      <w:proofErr w:type="gramStart"/>
+      <w:r>
+        <w:t>textit</w:t>
+      </w:r>
+      <w:proofErr w:type="spellEnd"/>
+      <w:r>
+        <w:t>{</w:t>
+      </w:r>
+      <w:proofErr w:type="gramEnd"/>
+      <w:r>
+        <w:t>\</w:t>
+      </w:r>
+      <w:proofErr w:type="spellStart"/>
+      <w:r>
+        <w:t>textbf</w:t>
+      </w:r>
+      <w:proofErr w:type="spellEnd"/>
+      <w:r>
+        <w:t>{</w:t>
+      </w:r>
+      <w:r>
+        <w:t>Bubble Sort</w:t>
+      </w:r>
+      <w:r>
+        <w:t>}}</w:t>
+      </w:r>
+      <w:r>
+        <w:t xml:space="preserve"> is one of the most basic</w:t>
       </w:r>
       <w:r>
         <w:t xml:space="preserve">. It works by comparing the first 2 elements in a list and swapping them if the first is greater than the second. This repeats with the second and third elements and </w:t>
       </w:r>
+      <w:r>
+        <w:t xml:space="preserve">so on until the greatest element </w:t>
+      </w:r>
       <w:proofErr w:type="gramStart"/>
       <w:r>
-        <w:t>continues</w:t>
+        <w:t>is</w:t>
       </w:r>
       <w:proofErr w:type="gramEnd"/>
       <w:r>
-        <w:t xml:space="preserve"> until the greatest element is “bubbled” to the last position. The entire process is repeated to “bubble” the second greatest element</w:t>
-      </w:r>
-      <w:r>
-        <w:t xml:space="preserve"> to be behind the greatest</w:t>
+        <w:t xml:space="preserve"> \</w:t>
+      </w:r>
+      <w:proofErr w:type="spellStart"/>
+      <w:r>
+        <w:t>textit</w:t>
+      </w:r>
+      <w:proofErr w:type="spellEnd"/>
+      <w:r>
+        <w:t>{</w:t>
+      </w:r>
+      <w:r>
+        <w:t>bubbled</w:t>
+      </w:r>
+      <w:r>
+        <w:t>}</w:t>
+      </w:r>
+      <w:r>
+        <w:t xml:space="preserve"> to the last position. The </w:t>
+      </w:r>
+      <w:r>
+        <w:t>process is repeated to \</w:t>
+      </w:r>
+      <w:proofErr w:type="spellStart"/>
+      <w:r>
+        <w:t>textit</w:t>
+      </w:r>
+      <w:proofErr w:type="spellEnd"/>
+      <w:r>
+        <w:t>{bubble}</w:t>
+      </w:r>
+      <w:r>
+        <w:t xml:space="preserve"> the second greatest element</w:t>
+      </w:r>
+      <w:r>
+        <w:t xml:space="preserve"> </w:t>
+      </w:r>
+      <w:r>
+        <w:t xml:space="preserve">to </w:t>
+      </w:r>
+      <w:r>
+        <w:t>behind the greatest</w:t>
       </w:r>
       <w:r>
         <w:t>, and so on until the list is sorted</w:t>
@@ -141,22 +223,68 @@
         <w:t xml:space="preserve"> </w:t>
       </w:r>
       <w:r>
-        <w:t>pruned</w:t>
+        <w:t>\</w:t>
+      </w:r>
+      <w:proofErr w:type="spellStart"/>
+      <w:r>
+        <w:t>textbf</w:t>
+      </w:r>
+      <w:proofErr w:type="spellEnd"/>
+      <w:r>
+        <w:t xml:space="preserve"> {p</w:t>
+      </w:r>
+      <w:r>
+        <w:t>runed</w:t>
       </w:r>
       <w:r>
         <w:t xml:space="preserve"> </w:t>
       </w:r>
       <w:r>
-        <w:t xml:space="preserve">decision tree </w:t>
-      </w:r>
-      <w:r>
-        <w:t xml:space="preserve">is a tree-like structure that describes </w:t>
-      </w:r>
-      <w:r>
-        <w:t>all possible execution paths the program could take, depending on the input</w:t>
-      </w:r>
-      <w:r>
-        <w:t>, with any contradictory paths “pruned” (removed)</w:t>
+        <w:t>decision tree</w:t>
+      </w:r>
+      <w:r>
+        <w:t>}</w:t>
+      </w:r>
+      <w:r>
+        <w:t xml:space="preserve"> </w:t>
+      </w:r>
+      <w:r>
+        <w:t>is a tree</w:t>
+      </w:r>
+      <w:r>
+        <w:t xml:space="preserve"> that describes </w:t>
+      </w:r>
+      <w:r>
+        <w:t xml:space="preserve">all possible execution paths </w:t>
+      </w:r>
+      <w:r>
+        <w:t xml:space="preserve">a </w:t>
+      </w:r>
+      <w:r>
+        <w:t xml:space="preserve">program </w:t>
+      </w:r>
+      <w:r>
+        <w:t xml:space="preserve">can </w:t>
+      </w:r>
+      <w:r>
+        <w:t>take,</w:t>
+      </w:r>
+      <w:r>
+        <w:t xml:space="preserve"> depending on the input</w:t>
+      </w:r>
+      <w:r>
+        <w:t>, with an</w:t>
+      </w:r>
+      <w:r>
+        <w:t>y contradictory paths \</w:t>
+      </w:r>
+      <w:proofErr w:type="spellStart"/>
+      <w:r>
+        <w:t>textit</w:t>
+      </w:r>
+      <w:proofErr w:type="spellEnd"/>
+      <w:r>
+        <w:t>{pruned}</w:t>
       </w:r>
       <w:r>
         <w:t>.</w:t>
@@ -165,16 +293,56 @@
         <w:t xml:space="preserve"> </w:t>
       </w:r>
       <w:r>
-        <w:t xml:space="preserve">This decision </w:t>
+        <w:t>For sorting algorithms, t</w:t>
+      </w:r>
+      <w:r>
+        <w:t xml:space="preserve">his </w:t>
       </w:r>
       <w:r>
         <w:t xml:space="preserve">tree </w:t>
       </w:r>
       <w:r>
-        <w:t>is valid if there is a path from the root node to a leaf node that sorts any permutation of an $n$ length list.</w:t>
-      </w:r>
-      <w:r>
-        <w:t xml:space="preserve"> Once generated, a pruned-valid decision tree can be interpreted as the different execution paths a program could take and the efficiency of each path. The fewer the nodes in a path from the root to a leaf node, the less comparisons performed, and the more efficient the algorithm</w:t>
+        <w:t>is valid if there is a path from the root node to a leaf node that sorts any permutation of</w:t>
+      </w:r>
+      <w:r>
+        <w:t xml:space="preserve"> an inputted list</w:t>
+      </w:r>
+      <w:r>
+        <w:t>.</w:t>
+      </w:r>
+      <w:r>
+        <w:t xml:space="preserve"> A</w:t>
+      </w:r>
+      <w:r>
+        <w:t xml:space="preserve"> </w:t>
+      </w:r>
+      <w:r>
+        <w:t>\</w:t>
+      </w:r>
+      <w:proofErr w:type="spellStart"/>
+      <w:proofErr w:type="gramStart"/>
+      <w:r>
+        <w:t>textbf</w:t>
+      </w:r>
+      <w:proofErr w:type="spellEnd"/>
+      <w:r>
+        <w:t>{</w:t>
+      </w:r>
+      <w:proofErr w:type="gramEnd"/>
+      <w:r>
+        <w:t>pruned-valid decision tree</w:t>
+      </w:r>
+      <w:r>
+        <w:t>}</w:t>
+      </w:r>
+      <w:r>
+        <w:t xml:space="preserve"> can be interpreted as the different execution paths a program </w:t>
+      </w:r>
+      <w:r>
+        <w:t xml:space="preserve">can </w:t>
+      </w:r>
+      <w:r>
+        <w:t>take and the efficiency of each path. The fewer nodes in a path from the root to a leaf node, the less comparisons performed, and the more efficient the algorithm</w:t>
       </w:r>
       <w:r>
         <w:t>.</w:t>
@@ -196,7 +364,19 @@
     </w:p>
     <w:p>
       <w:r>
-        <w:t xml:space="preserve">To solve these problems, I designed an automatic analysis algorithm, the </w:t>
+        <w:t>To solve these problems, I designed an automatic analysis</w:t>
+      </w:r>
+      <w:r>
+        <w:t xml:space="preserve"> </w:t>
+      </w:r>
+      <w:r>
+        <w:t xml:space="preserve">code </w:t>
+      </w:r>
+      <w:r>
+        <w:t>library</w:t>
+      </w:r>
+      <w:r>
+        <w:t xml:space="preserve">, the </w:t>
       </w:r>
       <w:r>
         <w:rPr>
@@ -208,7 +388,19 @@
         <w:t xml:space="preserve">. </w:t>
       </w:r>
       <w:r>
-        <w:t>This program takes a modified version of any sorting algorithm and generates a pruned-valid decision tree for some arbitrary input variables.</w:t>
+        <w:t>This</w:t>
+      </w:r>
+      <w:r>
+        <w:t xml:space="preserve"> library can take</w:t>
+      </w:r>
+      <w:r>
+        <w:t xml:space="preserve"> a modified version of any</w:t>
+      </w:r>
+      <w:r>
+        <w:t xml:space="preserve"> sorting algorithm and generate</w:t>
+      </w:r>
+      <w:r>
+        <w:t xml:space="preserve"> a pruned-valid decision tree for some arbitrary input variables.</w:t>
       </w:r>
       <w:r>
         <w:t xml:space="preserve"> To build the tree, the generator must run the sorting algorithm through various situation</w:t>
@@ -217,8 +409,16 @@
         <w:t>s</w:t>
       </w:r>
       <w:r>
-        <w:t>, controlling how it responds to comparisons of records.</w:t>
-      </w:r>
+        <w:t xml:space="preserve">, controlling </w:t>
+      </w:r>
+      <w:r>
+        <w:t xml:space="preserve">and observing its </w:t>
+      </w:r>
+      <w:r>
+        <w:t>comparisons of records.</w:t>
+      </w:r>
+      <w:bookmarkStart w:id="0" w:name="_GoBack"/>
+      <w:bookmarkEnd w:id="0"/>
     </w:p>
     <w:p/>
     <w:p>
@@ -336,11 +536,7 @@
         <w:t>s</w:t>
       </w:r>
       <w:r>
-        <w:t xml:space="preserve"> out of the </w:t>
-      </w:r>
-      <w:r>
-        <w:lastRenderedPageBreak/>
-        <w:t xml:space="preserve">state </w:t>
+        <w:t xml:space="preserve"> out of the state </w:t>
       </w:r>
       <w:r>
         <w:t>stack and places</w:t>
@@ -382,6 +578,7 @@
         </w:numPr>
       </w:pPr>
       <w:r>
+        <w:lastRenderedPageBreak/>
         <w:t>The generator then makes the \</w:t>
       </w:r>
       <w:proofErr w:type="spellStart"/>
@@ -435,8 +632,6 @@
       <w:r>
         <w:t>.</w:t>
       </w:r>
-      <w:bookmarkStart w:id="0" w:name="_GoBack"/>
-      <w:bookmarkEnd w:id="0"/>
     </w:p>
     <w:sectPr>
       <w:pgSz w:w="12240" w:h="15840"/>

</xml_diff>

<commit_message>
Completed poster project and submitted for printing
</commit_message>
<xml_diff>
--- a/WrittenSections.docx
+++ b/WrittenSections.docx
@@ -54,7 +54,12 @@
         <w:t xml:space="preserve">Automation of the </w:t>
       </w:r>
       <w:r>
-        <w:t xml:space="preserve">visualization process </w:t>
+        <w:t>visualization proces</w:t>
+      </w:r>
+      <w:bookmarkStart w:id="0" w:name="_GoBack"/>
+      <w:bookmarkEnd w:id="0"/>
+      <w:r>
+        <w:t xml:space="preserve">s </w:t>
       </w:r>
       <w:r>
         <w:t>can be</w:t>
@@ -409,16 +414,29 @@
         <w:t>s</w:t>
       </w:r>
       <w:r>
-        <w:t xml:space="preserve">, controlling </w:t>
-      </w:r>
-      <w:r>
-        <w:t xml:space="preserve">and observing its </w:t>
-      </w:r>
-      <w:r>
-        <w:t>comparisons of records.</w:t>
-      </w:r>
-      <w:bookmarkStart w:id="0" w:name="_GoBack"/>
-      <w:bookmarkEnd w:id="0"/>
+        <w:t xml:space="preserve">, </w:t>
+      </w:r>
+      <w:r>
+        <w:t xml:space="preserve">both </w:t>
+      </w:r>
+      <w:r>
+        <w:t>observing</w:t>
+      </w:r>
+      <w:r>
+        <w:t xml:space="preserve"> and </w:t>
+      </w:r>
+      <w:r>
+        <w:t xml:space="preserve">controlling </w:t>
+      </w:r>
+      <w:r>
+        <w:t>its</w:t>
+      </w:r>
+      <w:r>
+        <w:t xml:space="preserve"> operation</w:t>
+      </w:r>
+      <w:r>
+        <w:t>.</w:t>
+      </w:r>
     </w:p>
     <w:p/>
     <w:p>
@@ -436,7 +454,13 @@
     </w:p>
     <w:p>
       <w:r>
-        <w:t>Below is a description of one key functionality of the generator: state restoration.</w:t>
+        <w:t xml:space="preserve">Below is a description of </w:t>
+      </w:r>
+      <w:r>
+        <w:t xml:space="preserve">a </w:t>
+      </w:r>
+      <w:r>
+        <w:t>key functionality of the generator: state restoration.</w:t>
       </w:r>
     </w:p>
     <w:p>
@@ -469,18 +493,25 @@
         <w:t xml:space="preserve">state </w:t>
       </w:r>
       <w:r>
-        <w:t>stack. In this case, the generator always chooses the decision to be false.</w:t>
-      </w:r>
-      <w:r>
-        <w:t xml:space="preserve"> \</w:t>
-      </w:r>
-      <w:proofErr w:type="gramStart"/>
-      <w:r>
-        <w:t>figure{</w:t>
-      </w:r>
-      <w:proofErr w:type="gramEnd"/>
-      <w:r>
-        <w:t>1}</w:t>
+        <w:t>stack. In this</w:t>
+      </w:r>
+      <w:r>
+        <w:t xml:space="preserve"> situation</w:t>
+      </w:r>
+      <w:r>
+        <w:t>, the generator</w:t>
+      </w:r>
+      <w:r>
+        <w:t>’s decision is</w:t>
+      </w:r>
+      <w:r>
+        <w:t xml:space="preserve"> always</w:t>
+      </w:r>
+      <w:r>
+        <w:t xml:space="preserve"> true</w:t>
+      </w:r>
+      <w:r>
+        <w:t>.</w:t>
       </w:r>
     </w:p>
     <w:p>
@@ -492,13 +523,40 @@
         </w:numPr>
       </w:pPr>
       <w:r>
-        <w:t xml:space="preserve">Once the algorithm stops running, the generator must restore </w:t>
+        <w:t>Once the algorithm</w:t>
+      </w:r>
+      <w:r>
+        <w:t xml:space="preserve"> finishes</w:t>
+      </w:r>
+      <w:r>
+        <w:t xml:space="preserve"> running</w:t>
+      </w:r>
+      <w:r>
+        <w:t xml:space="preserve"> through</w:t>
+      </w:r>
+      <w:r>
+        <w:t xml:space="preserve">, the generator must restore </w:t>
       </w:r>
       <w:r>
         <w:t xml:space="preserve">its </w:t>
       </w:r>
       <w:r>
-        <w:t>execution state to the last \</w:t>
+        <w:t xml:space="preserve">execution state to the last </w:t>
+      </w:r>
+      <w:r>
+        <w:t>comparison node where it</w:t>
+      </w:r>
+      <w:r>
+        <w:t xml:space="preserve"> chose the</w:t>
+      </w:r>
+      <w:r>
+        <w:t xml:space="preserve"> </w:t>
+      </w:r>
+      <w:r>
+        <w:t>decision</w:t>
+      </w:r>
+      <w:r>
+        <w:t xml:space="preserve"> \</w:t>
       </w:r>
       <w:proofErr w:type="spellStart"/>
       <w:r>
@@ -506,7 +564,51 @@
       </w:r>
       <w:proofErr w:type="spellEnd"/>
       <w:r>
-        <w:t>{true} decision made</w:t>
+        <w:t>{true}</w:t>
+      </w:r>
+      <w:r>
+        <w:t>,</w:t>
+      </w:r>
+      <w:r>
+        <w:t xml:space="preserve"> </w:t>
+      </w:r>
+      <w:r>
+        <w:t xml:space="preserve">so it can </w:t>
+      </w:r>
+      <w:r>
+        <w:t xml:space="preserve">then </w:t>
+      </w:r>
+      <w:r>
+        <w:t xml:space="preserve">analyze the </w:t>
+      </w:r>
+      <w:r>
+        <w:t>outcome of</w:t>
+      </w:r>
+      <w:r>
+        <w:t xml:space="preserve"> the</w:t>
+      </w:r>
+      <w:r>
+        <w:t xml:space="preserve"> </w:t>
+      </w:r>
+      <w:r>
+        <w:t>decision</w:t>
+      </w:r>
+      <w:r>
+        <w:t xml:space="preserve"> </w:t>
+      </w:r>
+      <w:r>
+        <w:t>\</w:t>
+      </w:r>
+      <w:proofErr w:type="spellStart"/>
+      <w:r>
+        <w:t>tex</w:t>
+      </w:r>
+      <w:r>
+        <w:t>tit</w:t>
+      </w:r>
+      <w:proofErr w:type="spellEnd"/>
+      <w:r>
+        <w:t>{false}</w:t>
       </w:r>
       <w:r>
         <w:t>.</w:t>
@@ -527,9 +629,10 @@
         <w:t xml:space="preserve"> </w:t>
       </w:r>
       <w:r>
-        <w:t xml:space="preserve">the prior </w:t>
-      </w:r>
-      <w:r>
+        <w:t xml:space="preserve">prior </w:t>
+      </w:r>
+      <w:r>
+        <w:lastRenderedPageBreak/>
         <w:t>decision</w:t>
       </w:r>
       <w:r>
@@ -539,7 +642,7 @@
         <w:t xml:space="preserve"> out of the state </w:t>
       </w:r>
       <w:r>
-        <w:t>stack and places</w:t>
+        <w:t>stack and placing</w:t>
       </w:r>
       <w:r>
         <w:t xml:space="preserve"> them in a </w:t>
@@ -560,13 +663,19 @@
         <w:t xml:space="preserve">very time a comparison is made, </w:t>
       </w:r>
       <w:r>
-        <w:t xml:space="preserve">the next queue entry is dequeued and used </w:t>
-      </w:r>
-      <w:r>
-        <w:t xml:space="preserve">as the next decision </w:t>
-      </w:r>
-      <w:r>
-        <w:t>until empty.</w:t>
+        <w:t>the next</w:t>
+      </w:r>
+      <w:r>
+        <w:t xml:space="preserve"> decision</w:t>
+      </w:r>
+      <w:r>
+        <w:t xml:space="preserve"> is dequeued and used until </w:t>
+      </w:r>
+      <w:r>
+        <w:t xml:space="preserve">the queue is </w:t>
+      </w:r>
+      <w:r>
+        <w:t>empty.</w:t>
       </w:r>
     </w:p>
     <w:p>
@@ -578,8 +687,16 @@
         </w:numPr>
       </w:pPr>
       <w:r>
-        <w:lastRenderedPageBreak/>
-        <w:t>The generator then makes the \</w:t>
+        <w:t xml:space="preserve">The generator then </w:t>
+      </w:r>
+      <w:r>
+        <w:t xml:space="preserve">chooses the </w:t>
+      </w:r>
+      <w:r>
+        <w:t>decision</w:t>
+      </w:r>
+      <w:r>
+        <w:t xml:space="preserve"> \</w:t>
       </w:r>
       <w:proofErr w:type="spellStart"/>
       <w:r>
@@ -587,7 +704,22 @@
       </w:r>
       <w:proofErr w:type="spellEnd"/>
       <w:r>
-        <w:t>{false} decision at that node, branching right. The process repeats until the whole tree is traversed.</w:t>
+        <w:t xml:space="preserve">{false} </w:t>
+      </w:r>
+      <w:r>
+        <w:t xml:space="preserve">at that node, </w:t>
+      </w:r>
+      <w:r>
+        <w:t>causing execution to branch</w:t>
+      </w:r>
+      <w:r>
+        <w:t xml:space="preserve"> right. The </w:t>
+      </w:r>
+      <w:r>
+        <w:t xml:space="preserve">entire </w:t>
+      </w:r>
+      <w:r>
+        <w:t>process repeats until the whole tree is traversed.</w:t>
       </w:r>
     </w:p>
     <w:p/>
@@ -604,7 +736,11 @@
         <w:t xml:space="preserve">Visual analysis is key to designing efficient algorithms. </w:t>
       </w:r>
       <w:r>
-        <w:t>The \</w:t>
+        <w:t xml:space="preserve">The </w:t>
+      </w:r>
+      <w:proofErr w:type="gramStart"/>
+      <w:r>
+        <w:t>\</w:t>
       </w:r>
       <w:proofErr w:type="spellStart"/>
       <w:r>
@@ -612,7 +748,25 @@
       </w:r>
       <w:proofErr w:type="spellEnd"/>
       <w:r>
-        <w:t xml:space="preserve">{Decision Tree Generator} is just the beginning of visual algorithm analysis programs that could be implemented </w:t>
+        <w:t>\</w:t>
+      </w:r>
+      <w:proofErr w:type="spellStart"/>
+      <w:r>
+        <w:t>textbf</w:t>
+      </w:r>
+      <w:proofErr w:type="spellEnd"/>
+      <w:r>
+        <w:t>{</w:t>
+      </w:r>
+      <w:proofErr w:type="gramEnd"/>
+      <w:r>
+        <w:t>{Decision Tree Generator</w:t>
+      </w:r>
+      <w:r>
+        <w:t>}</w:t>
+      </w:r>
+      <w:r>
+        <w:t xml:space="preserve">} is just the beginning of visual analysis programs that could be implemented </w:t>
       </w:r>
       <w:r>
         <w:t xml:space="preserve">to analyze </w:t>
@@ -621,13 +775,10 @@
         <w:t>other types of algorithms</w:t>
       </w:r>
       <w:r>
-        <w:t xml:space="preserve"> in many </w:t>
-      </w:r>
-      <w:r>
-        <w:t xml:space="preserve">different </w:t>
-      </w:r>
-      <w:r>
-        <w:t>ways</w:t>
+        <w:t xml:space="preserve"> in</w:t>
+      </w:r>
+      <w:r>
+        <w:t xml:space="preserve"> many different ways</w:t>
       </w:r>
       <w:r>
         <w:t>.</w:t>

</xml_diff>